<commit_message>
21 september to do
</commit_message>
<xml_diff>
--- a/Tasks Breakup for Sprint 2.docx
+++ b/Tasks Breakup for Sprint 2.docx
@@ -176,6 +176,7 @@
               <w:bottom w:val="single" w:sz="8" w:space="0" w:color="auto"/>
               <w:right w:val="single" w:sz="8" w:space="0" w:color="auto"/>
             </w:tcBorders>
+            <w:shd w:val="clear" w:color="auto" w:fill="70AD47" w:themeFill="accent6"/>
             <w:tcMar>
               <w:top w:w="0" w:type="dxa"/>
               <w:left w:w="108" w:type="dxa"/>
@@ -303,7 +304,162 @@
         </w:tc>
       </w:tr>
     </w:tbl>
+    <w:p/>
+    <w:p/>
     <w:p>
+      <w:r>
+        <w:t>21 September 2015</w:t>
+      </w:r>
+    </w:p>
+    <w:tbl>
+      <w:tblPr>
+        <w:tblStyle w:val="TableGrid"/>
+        <w:tblW w:w="0" w:type="auto"/>
+        <w:tblLook w:val="04A0" w:firstRow="1" w:lastRow="0" w:firstColumn="1" w:lastColumn="0" w:noHBand="0" w:noVBand="1"/>
+      </w:tblPr>
+      <w:tblGrid>
+        <w:gridCol w:w="4675"/>
+        <w:gridCol w:w="4675"/>
+      </w:tblGrid>
+      <w:tr>
+        <w:tc>
+          <w:tcPr>
+            <w:tcW w:w="4675" w:type="dxa"/>
+            <w:shd w:val="clear" w:color="auto" w:fill="000000" w:themeFill="text1"/>
+          </w:tcPr>
+          <w:p>
+            <w:r>
+              <w:t>Som</w:t>
+            </w:r>
+          </w:p>
+        </w:tc>
+        <w:tc>
+          <w:tcPr>
+            <w:tcW w:w="4675" w:type="dxa"/>
+            <w:shd w:val="clear" w:color="auto" w:fill="000000" w:themeFill="text1"/>
+          </w:tcPr>
+          <w:p>
+            <w:r>
+              <w:t>Kale</w:t>
+            </w:r>
+          </w:p>
+        </w:tc>
+      </w:tr>
+      <w:tr>
+        <w:tc>
+          <w:tcPr>
+            <w:tcW w:w="4675" w:type="dxa"/>
+          </w:tcPr>
+          <w:p>
+            <w:r>
+              <w:t>Approve reject transfer banker dashboard</w:t>
+            </w:r>
+          </w:p>
+        </w:tc>
+        <w:tc>
+          <w:tcPr>
+            <w:tcW w:w="4675" w:type="dxa"/>
+          </w:tcPr>
+          <w:p>
+            <w:r>
+              <w:t>Credit debit customer account loan functionality</w:t>
+            </w:r>
+          </w:p>
+        </w:tc>
+      </w:tr>
+      <w:tr>
+        <w:tc>
+          <w:tcPr>
+            <w:tcW w:w="4675" w:type="dxa"/>
+          </w:tcPr>
+          <w:p/>
+        </w:tc>
+        <w:tc>
+          <w:tcPr>
+            <w:tcW w:w="4675" w:type="dxa"/>
+          </w:tcPr>
+          <w:p>
+            <w:r>
+              <w:t>Add payee</w:t>
+            </w:r>
+          </w:p>
+        </w:tc>
+      </w:tr>
+      <w:tr>
+        <w:tc>
+          <w:tcPr>
+            <w:tcW w:w="4675" w:type="dxa"/>
+          </w:tcPr>
+          <w:p/>
+        </w:tc>
+        <w:tc>
+          <w:tcPr>
+            <w:tcW w:w="4675" w:type="dxa"/>
+          </w:tcPr>
+          <w:p>
+            <w:r>
+              <w:t>Fund transfer</w:t>
+            </w:r>
+          </w:p>
+        </w:tc>
+      </w:tr>
+      <w:tr>
+        <w:tc>
+          <w:tcPr>
+            <w:tcW w:w="4675" w:type="dxa"/>
+          </w:tcPr>
+          <w:p/>
+        </w:tc>
+        <w:tc>
+          <w:tcPr>
+            <w:tcW w:w="4675" w:type="dxa"/>
+          </w:tcPr>
+          <w:p>
+            <w:r>
+              <w:t>Customer view transaction and account details</w:t>
+            </w:r>
+          </w:p>
+        </w:tc>
+      </w:tr>
+      <w:tr>
+        <w:tc>
+          <w:tcPr>
+            <w:tcW w:w="4675" w:type="dxa"/>
+          </w:tcPr>
+          <w:p/>
+        </w:tc>
+        <w:tc>
+          <w:tcPr>
+            <w:tcW w:w="4675" w:type="dxa"/>
+          </w:tcPr>
+          <w:p/>
+        </w:tc>
+      </w:tr>
+      <w:tr>
+        <w:tc>
+          <w:tcPr>
+            <w:tcW w:w="4675" w:type="dxa"/>
+          </w:tcPr>
+          <w:p/>
+        </w:tc>
+        <w:tc>
+          <w:tcPr>
+            <w:tcW w:w="4675" w:type="dxa"/>
+          </w:tcPr>
+          <w:p/>
+        </w:tc>
+      </w:tr>
+    </w:tbl>
+    <w:p/>
+    <w:p>
+      <w:r>
+        <w:t>To-do:</w:t>
+      </w:r>
+    </w:p>
+    <w:p>
+      <w:r>
+        <w:t>Update branch details</w:t>
+      </w:r>
       <w:bookmarkStart w:id="0" w:name="_GoBack"/>
       <w:bookmarkEnd w:id="0"/>
     </w:p>
@@ -745,6 +901,25 @@
     <w:semiHidden/>
     <w:unhideWhenUsed/>
   </w:style>
+  <w:style w:type="table" w:styleId="TableGrid">
+    <w:name w:val="Table Grid"/>
+    <w:basedOn w:val="TableNormal"/>
+    <w:uiPriority w:val="39"/>
+    <w:rsid w:val="00573FCA"/>
+    <w:pPr>
+      <w:spacing w:after="0" w:line="240" w:lineRule="auto"/>
+    </w:pPr>
+    <w:tblPr>
+      <w:tblBorders>
+        <w:top w:val="single" w:sz="4" w:space="0" w:color="auto"/>
+        <w:left w:val="single" w:sz="4" w:space="0" w:color="auto"/>
+        <w:bottom w:val="single" w:sz="4" w:space="0" w:color="auto"/>
+        <w:right w:val="single" w:sz="4" w:space="0" w:color="auto"/>
+        <w:insideH w:val="single" w:sz="4" w:space="0" w:color="auto"/>
+        <w:insideV w:val="single" w:sz="4" w:space="0" w:color="auto"/>
+      </w:tblBorders>
+    </w:tblPr>
+  </w:style>
 </w:styles>
 </file>
 

</xml_diff>